<commit_message>
Re #289 updating deployment notes
</commit_message>
<xml_diff>
--- a/deployments/2016-07-18-platters-gift-card-image-update/HLF-platters-gift-card-image-update-deployment-notes.docx
+++ b/deployments/2016-07-18-platters-gift-card-image-update/HLF-platters-gift-card-image-update-deployment-notes.docx
@@ -896,20 +896,61 @@
       </w:pPr>
       <w:r>
         <w:rPr>
+          <w:color w:val="6aa84f"/>
+          <w:sz w:val="20"/>
+          <w:szCs w:val="20"/>
+          <w:rtl w:val="0"/>
+        </w:rPr>
+        <w:t xml:space="preserve">Added:</w:t>
+      </w:r>
+      <w:r>
+        <w:rPr>
           <w:color w:val="f1c232"/>
           <w:sz w:val="20"/>
           <w:szCs w:val="20"/>
           <w:rtl w:val="0"/>
         </w:rPr>
-        <w:t xml:space="preserve">Updated:</w:t>
-      </w:r>
-      <w:r>
-        <w:rPr>
-          <w:sz w:val="20"/>
-          <w:szCs w:val="20"/>
-          <w:rtl w:val="0"/>
-        </w:rPr>
-        <w:t xml:space="preserve"> htdocs/prod/web/assets/images/pp_gift-card.png</w:t>
+        <w:t xml:space="preserve"> </w:t>
+      </w:r>
+      <w:r>
+        <w:rPr>
+          <w:sz w:val="20"/>
+          <w:szCs w:val="20"/>
+          <w:rtl w:val="0"/>
+        </w:rPr>
+        <w:t xml:space="preserve">htdocs/prod/web/assets/images/pp_gift-card.jpg</w:t>
+      </w:r>
+    </w:p>
+    <w:p>
+      <w:pPr>
+        <w:ind w:firstLine="720"/>
+        <w:contextualSpacing w:val="0"/>
+      </w:pPr>
+      <w:r>
+        <w:rPr>
+          <w:color w:val="f1c232"/>
+          <w:sz w:val="20"/>
+          <w:szCs w:val="20"/>
+          <w:rtl w:val="0"/>
+        </w:rPr>
+        <w:t xml:space="preserve">Updated</w:t>
+      </w:r>
+      <w:r>
+        <w:rPr>
+          <w:color w:val="f1c232"/>
+          <w:sz w:val="20"/>
+          <w:szCs w:val="20"/>
+          <w:rtl w:val="0"/>
+        </w:rPr>
+        <w:t xml:space="preserve">:</w:t>
+      </w:r>
+      <w:r>
+        <w:rPr>
+          <w:sz w:val="20"/>
+          <w:szCs w:val="20"/>
+          <w:rtl w:val="0"/>
+        </w:rPr>
+        <w:t xml:space="preserve"> htdocs/prod/web/assets/data/platters/platters.json</w:t>
       </w:r>
       <w:r>
         <w:rPr>
@@ -1085,7 +1126,7 @@
           <w:szCs w:val="20"/>
           <w:rtl w:val="0"/>
         </w:rPr>
-        <w:t xml:space="preserve">Merge commit XXX to master</w:t>
+        <w:t xml:space="preserve">Merge commit f1ec061798164c02645d4de4d04188fc1eeedc87 to master</w:t>
       </w:r>
     </w:p>
     <w:p>
@@ -1404,12 +1445,12 @@
           <wp:extent cx="1152525" cy="371475"/>
           <wp:effectExtent b="0" l="0" r="0" t="0"/>
           <wp:wrapSquare wrapText="bothSides" distB="114300" distT="114300" distL="114300" distR="114300"/>
-          <wp:docPr descr="STJ_CMYK-01.png" id="1" name="image01.png"/>
+          <wp:docPr descr="STJ_CMYK-01.png" id="1" name="image02.png"/>
           <a:graphic>
             <a:graphicData uri="http://schemas.openxmlformats.org/drawingml/2006/picture">
               <pic:pic>
                 <pic:nvPicPr>
-                  <pic:cNvPr descr="STJ_CMYK-01.png" id="0" name="image01.png"/>
+                  <pic:cNvPr descr="STJ_CMYK-01.png" id="0" name="image02.png"/>
                   <pic:cNvPicPr preferRelativeResize="0"/>
                 </pic:nvPicPr>
                 <pic:blipFill>

</xml_diff>

<commit_message>
Re #291 updating deployment notes
</commit_message>
<xml_diff>
--- a/deployments/2016-07-18-platters-gift-card-image-update/HLF-platters-gift-card-image-update-deployment-notes.docx
+++ b/deployments/2016-07-18-platters-gift-card-image-update/HLF-platters-gift-card-image-update-deployment-notes.docx
@@ -830,7 +830,7 @@
           <w:szCs w:val="20"/>
           <w:rtl w:val="0"/>
         </w:rPr>
-        <w:t xml:space="preserve">Updating an existing image asset for the gift card item on the platters page at </w:t>
+        <w:t xml:space="preserve">Updating existent image assets for the gift card and gift basket items on the platters page at </w:t>
       </w:r>
       <w:hyperlink r:id="rId5">
         <w:r>
@@ -952,6 +952,29 @@
         </w:rPr>
         <w:t xml:space="preserve"> htdocs/prod/web/assets/data/platters/platters.json</w:t>
       </w:r>
+    </w:p>
+    <w:p>
+      <w:pPr>
+        <w:ind w:firstLine="720"/>
+        <w:contextualSpacing w:val="0"/>
+      </w:pPr>
+      <w:r>
+        <w:rPr>
+          <w:color w:val="f1c232"/>
+          <w:sz w:val="20"/>
+          <w:szCs w:val="20"/>
+          <w:rtl w:val="0"/>
+        </w:rPr>
+        <w:t xml:space="preserve">Updated:</w:t>
+      </w:r>
+      <w:r>
+        <w:rPr>
+          <w:sz w:val="20"/>
+          <w:szCs w:val="20"/>
+          <w:rtl w:val="0"/>
+        </w:rPr>
+        <w:t xml:space="preserve"> htdocs/prod/web/assets/media/platters/product_image_201310181852.jpg</w:t>
+      </w:r>
       <w:r>
         <w:rPr>
           <w:rtl w:val="0"/>
@@ -994,33 +1017,6 @@
         </w:rPr>
         <w:t xml:space="preserve">#289 - Updating Gift Card image on platters page</w:t>
       </w:r>
-      <w:r>
-        <w:rPr>
-          <w:rtl w:val="0"/>
-        </w:rPr>
-      </w:r>
-    </w:p>
-    <w:p>
-      <w:pPr>
-        <w:pStyle w:val="Heading1"/>
-        <w:contextualSpacing w:val="0"/>
-      </w:pPr>
-      <w:bookmarkStart w:colFirst="0" w:colLast="0" w:name="h.kj6w74z7tui" w:id="5"/>
-      <w:bookmarkEnd w:id="5"/>
-      <w:r>
-        <w:rPr>
-          <w:rFonts w:ascii="Arial" w:cs="Arial" w:eastAsia="Arial" w:hAnsi="Arial"/>
-          <w:rtl w:val="0"/>
-        </w:rPr>
-        <w:t xml:space="preserve">Bug </w:t>
-      </w:r>
-      <w:r>
-        <w:rPr>
-          <w:rFonts w:ascii="Arial" w:cs="Arial" w:eastAsia="Arial" w:hAnsi="Arial"/>
-          <w:rtl w:val="0"/>
-        </w:rPr>
-        <w:t xml:space="preserve">Fixes</w:t>
-      </w:r>
     </w:p>
     <w:p>
       <w:pPr>
@@ -1033,15 +1029,16 @@
         <w:rPr>
           <w:sz w:val="20"/>
           <w:szCs w:val="20"/>
-        </w:rPr>
-      </w:pPr>
-      <w:r>
-        <w:rPr>
-          <w:sz w:val="20"/>
-          <w:szCs w:val="20"/>
-          <w:rtl w:val="0"/>
-        </w:rPr>
-        <w:t xml:space="preserve">N/A</w:t>
+          <w:u w:val="none"/>
+        </w:rPr>
+      </w:pPr>
+      <w:r>
+        <w:rPr>
+          <w:sz w:val="20"/>
+          <w:szCs w:val="20"/>
+          <w:rtl w:val="0"/>
+        </w:rPr>
+        <w:t xml:space="preserve">#291 - Updating Gift Basket image on platters page</w:t>
       </w:r>
       <w:r>
         <w:rPr>
@@ -1054,14 +1051,21 @@
         <w:pStyle w:val="Heading1"/>
         <w:contextualSpacing w:val="0"/>
       </w:pPr>
-      <w:bookmarkStart w:colFirst="0" w:colLast="0" w:name="h.n94v7fgprrhe" w:id="6"/>
-      <w:bookmarkEnd w:id="6"/>
+      <w:bookmarkStart w:colFirst="0" w:colLast="0" w:name="h.kj6w74z7tui" w:id="5"/>
+      <w:bookmarkEnd w:id="5"/>
       <w:r>
         <w:rPr>
           <w:rFonts w:ascii="Arial" w:cs="Arial" w:eastAsia="Arial" w:hAnsi="Arial"/>
           <w:rtl w:val="0"/>
         </w:rPr>
-        <w:t xml:space="preserve">Known Issues</w:t>
+        <w:t xml:space="preserve">Bug </w:t>
+      </w:r>
+      <w:r>
+        <w:rPr>
+          <w:rFonts w:ascii="Arial" w:cs="Arial" w:eastAsia="Arial" w:hAnsi="Arial"/>
+          <w:rtl w:val="0"/>
+        </w:rPr>
+        <w:t xml:space="preserve">Fixes</w:t>
       </w:r>
     </w:p>
     <w:p>
@@ -1079,9 +1083,51 @@
       </w:pPr>
       <w:r>
         <w:rPr>
-          <w:rtl w:val="0"/>
-        </w:rPr>
-        <w:t xml:space="preserve">If these changes are not pushed to production, the platters page will feature an outdated gift card image.</w:t>
+          <w:sz w:val="20"/>
+          <w:szCs w:val="20"/>
+          <w:rtl w:val="0"/>
+        </w:rPr>
+        <w:t xml:space="preserve">N/A</w:t>
+      </w:r>
+      <w:r>
+        <w:rPr>
+          <w:rtl w:val="0"/>
+        </w:rPr>
+      </w:r>
+    </w:p>
+    <w:p>
+      <w:pPr>
+        <w:pStyle w:val="Heading1"/>
+        <w:contextualSpacing w:val="0"/>
+      </w:pPr>
+      <w:bookmarkStart w:colFirst="0" w:colLast="0" w:name="h.n94v7fgprrhe" w:id="6"/>
+      <w:bookmarkEnd w:id="6"/>
+      <w:r>
+        <w:rPr>
+          <w:rFonts w:ascii="Arial" w:cs="Arial" w:eastAsia="Arial" w:hAnsi="Arial"/>
+          <w:rtl w:val="0"/>
+        </w:rPr>
+        <w:t xml:space="preserve">Known Issues</w:t>
+      </w:r>
+    </w:p>
+    <w:p>
+      <w:pPr>
+        <w:numPr>
+          <w:ilvl w:val="0"/>
+          <w:numId w:val="2"/>
+        </w:numPr>
+        <w:ind w:left="720" w:hanging="360"/>
+        <w:contextualSpacing w:val="1"/>
+        <w:rPr>
+          <w:sz w:val="20"/>
+          <w:szCs w:val="20"/>
+        </w:rPr>
+      </w:pPr>
+      <w:r>
+        <w:rPr>
+          <w:rtl w:val="0"/>
+        </w:rPr>
+        <w:t xml:space="preserve">If these changes are not pushed to production, the platters page will feature outdated images for the specified items.</w:t>
       </w:r>
       <w:r>
         <w:rPr>
@@ -1126,7 +1172,7 @@
           <w:szCs w:val="20"/>
           <w:rtl w:val="0"/>
         </w:rPr>
-        <w:t xml:space="preserve">Merge commit f1ec061798164c02645d4de4d04188fc1eeedc87 to master</w:t>
+        <w:t xml:space="preserve">Merge commit c8a5a20f72c981ac9ad99c52bc681ce9814a5a42 to master</w:t>
       </w:r>
     </w:p>
     <w:p>

</xml_diff>